<commit_message>
cambio del planing al antiguo
Antiguo planing
</commit_message>
<xml_diff>
--- a/Enunciados/planning_setmanal.docx
+++ b/Enunciados/planning_setmanal.docx
@@ -14,7 +14,96 @@
         <mc:AlternateContent>
           <mc:Choice Requires="wps">
             <w:drawing>
-              <wp:anchor distT="0" distB="0" distL="114300" distR="114300" simplePos="0" relativeHeight="251665408" behindDoc="0" locked="0" layoutInCell="1" allowOverlap="1" wp14:anchorId="3CC36FFF" wp14:editId="30AC5B89">
+              <wp:anchor distT="0" distB="0" distL="114300" distR="114300" simplePos="0" relativeHeight="251663360" behindDoc="0" locked="0" layoutInCell="1" allowOverlap="1" wp14:anchorId="58F24730" wp14:editId="61A1D29B">
+                <wp:simplePos x="0" y="0"/>
+                <wp:positionH relativeFrom="column">
+                  <wp:posOffset>-85725</wp:posOffset>
+                </wp:positionH>
+                <wp:positionV relativeFrom="paragraph">
+                  <wp:posOffset>4814571</wp:posOffset>
+                </wp:positionV>
+                <wp:extent cx="2219325" cy="1581150"/>
+                <wp:effectExtent l="0" t="0" r="28575" b="19050"/>
+                <wp:wrapNone/>
+                <wp:docPr id="3" name="Cuadro de texto 3"/>
+                <wp:cNvGraphicFramePr/>
+                <a:graphic xmlns:a="http://schemas.openxmlformats.org/drawingml/2006/main">
+                  <a:graphicData uri="http://schemas.microsoft.com/office/word/2010/wordprocessingShape">
+                    <wps:wsp>
+                      <wps:cNvSpPr txBox="1"/>
+                      <wps:spPr>
+                        <a:xfrm>
+                          <a:off x="0" y="0"/>
+                          <a:ext cx="2219325" cy="1581150"/>
+                        </a:xfrm>
+                        <a:prstGeom prst="rect">
+                          <a:avLst/>
+                        </a:prstGeom>
+                        <a:solidFill>
+                          <a:schemeClr val="lt1"/>
+                        </a:solidFill>
+                        <a:ln w="6350">
+                          <a:solidFill>
+                            <a:prstClr val="black"/>
+                          </a:solidFill>
+                        </a:ln>
+                      </wps:spPr>
+                      <wps:txbx>
+                        <w:txbxContent>
+                          <w:p>
+                            <w:r>
+                              <w:t>Validaciones.</w:t>
+                            </w:r>
+                          </w:p>
+                        </w:txbxContent>
+                      </wps:txbx>
+                      <wps:bodyPr rot="0" spcFirstLastPara="0" vertOverflow="overflow" horzOverflow="overflow" vert="horz" wrap="square" lIns="91440" tIns="45720" rIns="91440" bIns="45720" numCol="1" spcCol="0" rtlCol="0" fromWordArt="0" anchor="t" anchorCtr="0" forceAA="0" compatLnSpc="1">
+                        <a:prstTxWarp prst="textNoShape">
+                          <a:avLst/>
+                        </a:prstTxWarp>
+                        <a:noAutofit/>
+                      </wps:bodyPr>
+                    </wps:wsp>
+                  </a:graphicData>
+                </a:graphic>
+                <wp14:sizeRelH relativeFrom="margin">
+                  <wp14:pctWidth>0</wp14:pctWidth>
+                </wp14:sizeRelH>
+                <wp14:sizeRelV relativeFrom="margin">
+                  <wp14:pctHeight>0</wp14:pctHeight>
+                </wp14:sizeRelV>
+              </wp:anchor>
+            </w:drawing>
+          </mc:Choice>
+          <mc:Fallback>
+            <w:pict>
+              <v:shapetype w14:anchorId="58F24730" id="_x0000_t202" coordsize="21600,21600" o:spt="202" path="m,l,21600r21600,l21600,xe">
+                <v:stroke joinstyle="miter"/>
+                <v:path gradientshapeok="t" o:connecttype="rect"/>
+              </v:shapetype>
+              <v:shape id="Cuadro de texto 3" o:spid="_x0000_s1026" type="#_x0000_t202" style="position:absolute;left:0;text-align:left;margin-left:-6.75pt;margin-top:379.1pt;width:174.75pt;height:124.5pt;z-index:251663360;visibility:visible;mso-wrap-style:square;mso-width-percent:0;mso-height-percent:0;mso-wrap-distance-left:9pt;mso-wrap-distance-top:0;mso-wrap-distance-right:9pt;mso-wrap-distance-bottom:0;mso-position-horizontal:absolute;mso-position-horizontal-relative:text;mso-position-vertical:absolute;mso-position-vertical-relative:text;mso-width-percent:0;mso-height-percent:0;mso-width-relative:margin;mso-height-relative:margin;v-text-anchor:top" o:gfxdata="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" fillcolor="white [3201]" strokeweight=".5pt">
+                <v:textbox>
+                  <w:txbxContent>
+                    <w:p>
+                      <w:r>
+                        <w:t>Validaciones.</w:t>
+                      </w:r>
+                    </w:p>
+                  </w:txbxContent>
+                </v:textbox>
+              </v:shape>
+            </w:pict>
+          </mc:Fallback>
+        </mc:AlternateContent>
+      </w:r>
+      <w:r>
+        <w:rPr>
+          <w:noProof/>
+        </w:rPr>
+        <mc:AlternateContent>
+          <mc:Choice Requires="wps">
+            <w:drawing>
+              <wp:anchor distT="0" distB="0" distL="114300" distR="114300" simplePos="0" relativeHeight="251665408" behindDoc="0" locked="0" layoutInCell="1" allowOverlap="1" wp14:anchorId="7DBAFFE0" wp14:editId="09F71CFB">
                 <wp:simplePos x="0" y="0"/>
                 <wp:positionH relativeFrom="column">
                   <wp:posOffset>3448050</wp:posOffset>
@@ -50,7 +139,11 @@
                       </wps:spPr>
                       <wps:txbx>
                         <w:txbxContent>
-                          <w:p/>
+                          <w:p>
+                            <w:r>
+                              <w:t>Extra, o mejorar lo esencial.</w:t>
+                            </w:r>
+                          </w:p>
                         </w:txbxContent>
                       </wps:txbx>
                       <wps:bodyPr rot="0" spcFirstLastPara="0" vertOverflow="overflow" horzOverflow="overflow" vert="horz" wrap="square" lIns="91440" tIns="45720" rIns="91440" bIns="45720" numCol="1" spcCol="0" rtlCol="0" fromWordArt="0" anchor="t" anchorCtr="0" forceAA="0" compatLnSpc="1">
@@ -70,14 +163,14 @@
           </mc:Choice>
           <mc:Fallback>
             <w:pict>
-              <v:shapetype w14:anchorId="3CC36FFF" id="_x0000_t202" coordsize="21600,21600" o:spt="202" path="m,l,21600r21600,l21600,xe">
-                <v:stroke joinstyle="miter"/>
-                <v:path gradientshapeok="t" o:connecttype="rect"/>
-              </v:shapetype>
-              <v:shape id="Cuadro de texto 4" o:spid="_x0000_s1026" type="#_x0000_t202" style="position:absolute;left:0;text-align:left;margin-left:271.5pt;margin-top:376.1pt;width:125.25pt;height:141.75pt;z-index:251665408;visibility:visible;mso-wrap-style:square;mso-width-percent:0;mso-wrap-distance-left:9pt;mso-wrap-distance-top:0;mso-wrap-distance-right:9pt;mso-wrap-distance-bottom:0;mso-position-horizontal:absolute;mso-position-horizontal-relative:text;mso-position-vertical:absolute;mso-position-vertical-relative:text;mso-width-percent:0;mso-width-relative:margin;v-text-anchor:top" o:gfxdata="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" fillcolor="white [3201]" strokeweight=".5pt">
+              <v:shape w14:anchorId="7DBAFFE0" id="Cuadro de texto 4" o:spid="_x0000_s1027" type="#_x0000_t202" style="position:absolute;left:0;text-align:left;margin-left:271.5pt;margin-top:376.1pt;width:125.25pt;height:141.75pt;z-index:251665408;visibility:visible;mso-wrap-style:square;mso-width-percent:0;mso-wrap-distance-left:9pt;mso-wrap-distance-top:0;mso-wrap-distance-right:9pt;mso-wrap-distance-bottom:0;mso-position-horizontal:absolute;mso-position-horizontal-relative:text;mso-position-vertical:absolute;mso-position-vertical-relative:text;mso-width-percent:0;mso-width-relative:margin;v-text-anchor:top" o:gfxdata="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" fillcolor="white [3201]" strokeweight=".5pt">
                 <v:textbox>
                   <w:txbxContent>
-                    <w:p/>
+                    <w:p>
+                      <w:r>
+                        <w:t>Extra, o mejorar lo esencial.</w:t>
+                      </w:r>
+                    </w:p>
                   </w:txbxContent>
                 </v:textbox>
               </v:shape>
@@ -92,7 +185,7 @@
         <mc:AlternateContent>
           <mc:Choice Requires="wps">
             <w:drawing>
-              <wp:anchor distT="0" distB="0" distL="114300" distR="114300" simplePos="0" relativeHeight="251667456" behindDoc="0" locked="0" layoutInCell="1" allowOverlap="1" wp14:anchorId="1759BEBF" wp14:editId="68F7751C">
+              <wp:anchor distT="0" distB="0" distL="114300" distR="114300" simplePos="0" relativeHeight="251667456" behindDoc="0" locked="0" layoutInCell="1" allowOverlap="1" wp14:anchorId="681F6C2C" wp14:editId="1885CD85">
                 <wp:simplePos x="0" y="0"/>
                 <wp:positionH relativeFrom="column">
                   <wp:posOffset>-200025</wp:posOffset>
@@ -152,7 +245,7 @@
           </mc:Choice>
           <mc:Fallback>
             <w:pict>
-              <v:shape w14:anchorId="1759BEBF" id="Cuadro de texto 5" o:spid="_x0000_s1027" type="#_x0000_t202" style="position:absolute;left:0;text-align:left;margin-left:-15.75pt;margin-top:593.6pt;width:171pt;height:141.75pt;z-index:251667456;visibility:visible;mso-wrap-style:square;mso-width-percent:0;mso-wrap-distance-left:9pt;mso-wrap-distance-top:0;mso-wrap-distance-right:9pt;mso-wrap-distance-bottom:0;mso-position-horizontal:absolute;mso-position-horizontal-relative:text;mso-position-vertical:absolute;mso-position-vertical-relative:text;mso-width-percent:0;mso-width-relative:margin;v-text-anchor:top" o:gfxdata="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" fillcolor="white [3201]" strokeweight=".5pt">
+              <v:shape w14:anchorId="681F6C2C" id="Cuadro de texto 5" o:spid="_x0000_s1028" type="#_x0000_t202" style="position:absolute;left:0;text-align:left;margin-left:-15.75pt;margin-top:593.6pt;width:171pt;height:141.75pt;z-index:251667456;visibility:visible;mso-wrap-style:square;mso-width-percent:0;mso-wrap-distance-left:9pt;mso-wrap-distance-top:0;mso-wrap-distance-right:9pt;mso-wrap-distance-bottom:0;mso-position-horizontal:absolute;mso-position-horizontal-relative:text;mso-position-vertical:absolute;mso-position-vertical-relative:text;mso-width-percent:0;mso-width-relative:margin;v-text-anchor:top" o:gfxdata="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" fillcolor="white [3201]" strokeweight=".5pt">
                 <v:textbox>
                   <w:txbxContent>
                     <w:p>
@@ -160,80 +253,6 @@
                         <w:t>Mejorar el proyecto.</w:t>
                       </w:r>
                     </w:p>
-                  </w:txbxContent>
-                </v:textbox>
-              </v:shape>
-            </w:pict>
-          </mc:Fallback>
-        </mc:AlternateContent>
-      </w:r>
-      <w:r>
-        <w:rPr>
-          <w:noProof/>
-        </w:rPr>
-        <mc:AlternateContent>
-          <mc:Choice Requires="wps">
-            <w:drawing>
-              <wp:anchor distT="0" distB="0" distL="114300" distR="114300" simplePos="0" relativeHeight="251663360" behindDoc="0" locked="0" layoutInCell="1" allowOverlap="1" wp14:anchorId="78549733" wp14:editId="60396C2C">
-                <wp:simplePos x="0" y="0"/>
-                <wp:positionH relativeFrom="column">
-                  <wp:posOffset>-85725</wp:posOffset>
-                </wp:positionH>
-                <wp:positionV relativeFrom="paragraph">
-                  <wp:posOffset>4814570</wp:posOffset>
-                </wp:positionV>
-                <wp:extent cx="2219325" cy="1800225"/>
-                <wp:effectExtent l="0" t="0" r="28575" b="28575"/>
-                <wp:wrapNone/>
-                <wp:docPr id="3" name="Cuadro de texto 3"/>
-                <wp:cNvGraphicFramePr/>
-                <a:graphic xmlns:a="http://schemas.openxmlformats.org/drawingml/2006/main">
-                  <a:graphicData uri="http://schemas.microsoft.com/office/word/2010/wordprocessingShape">
-                    <wps:wsp>
-                      <wps:cNvSpPr txBox="1"/>
-                      <wps:spPr>
-                        <a:xfrm>
-                          <a:off x="0" y="0"/>
-                          <a:ext cx="2219325" cy="1800225"/>
-                        </a:xfrm>
-                        <a:prstGeom prst="rect">
-                          <a:avLst/>
-                        </a:prstGeom>
-                        <a:solidFill>
-                          <a:schemeClr val="lt1"/>
-                        </a:solidFill>
-                        <a:ln w="6350">
-                          <a:solidFill>
-                            <a:prstClr val="black"/>
-                          </a:solidFill>
-                        </a:ln>
-                      </wps:spPr>
-                      <wps:txbx>
-                        <w:txbxContent>
-                          <w:p/>
-                        </w:txbxContent>
-                      </wps:txbx>
-                      <wps:bodyPr rot="0" spcFirstLastPara="0" vertOverflow="overflow" horzOverflow="overflow" vert="horz" wrap="square" lIns="91440" tIns="45720" rIns="91440" bIns="45720" numCol="1" spcCol="0" rtlCol="0" fromWordArt="0" anchor="t" anchorCtr="0" forceAA="0" compatLnSpc="1">
-                        <a:prstTxWarp prst="textNoShape">
-                          <a:avLst/>
-                        </a:prstTxWarp>
-                        <a:noAutofit/>
-                      </wps:bodyPr>
-                    </wps:wsp>
-                  </a:graphicData>
-                </a:graphic>
-                <wp14:sizeRelH relativeFrom="margin">
-                  <wp14:pctWidth>0</wp14:pctWidth>
-                </wp14:sizeRelH>
-              </wp:anchor>
-            </w:drawing>
-          </mc:Choice>
-          <mc:Fallback>
-            <w:pict>
-              <v:shape w14:anchorId="78549733" id="Cuadro de texto 3" o:spid="_x0000_s1028" type="#_x0000_t202" style="position:absolute;left:0;text-align:left;margin-left:-6.75pt;margin-top:379.1pt;width:174.75pt;height:141.75pt;z-index:251663360;visibility:visible;mso-wrap-style:square;mso-width-percent:0;mso-wrap-distance-left:9pt;mso-wrap-distance-top:0;mso-wrap-distance-right:9pt;mso-wrap-distance-bottom:0;mso-position-horizontal:absolute;mso-position-horizontal-relative:text;mso-position-vertical:absolute;mso-position-vertical-relative:text;mso-width-percent:0;mso-width-relative:margin;v-text-anchor:top" o:gfxdata="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" fillcolor="white [3201]" strokeweight=".5pt">
-                <v:textbox>
-                  <w:txbxContent>
-                    <w:p/>
                   </w:txbxContent>
                 </v:textbox>
               </v:shape>
@@ -286,23 +305,7 @@
                         <w:txbxContent>
                           <w:p>
                             <w:r>
-                              <w:t>Seguir de</w:t>
-                            </w:r>
-                            <w:r>
-                              <w:t xml:space="preserve"> </w:t>
-                            </w:r>
-                            <w:r>
-                              <w:t>desarrollando.</w:t>
-                            </w:r>
-                          </w:p>
-                          <w:p>
-                            <w:r>
-                              <w:t>Desarrollar B</w:t>
-                            </w:r>
-                            <w:bookmarkStart w:id="0" w:name="_GoBack"/>
-                            <w:bookmarkEnd w:id="0"/>
-                            <w:r>
-                              <w:t>ase datos.</w:t>
+                              <w:t>Desarrollar Base datos.</w:t>
                             </w:r>
                           </w:p>
                           <w:p>
@@ -310,6 +313,22 @@
                               <w:t>Mejorar base datos.</w:t>
                             </w:r>
                           </w:p>
+                          <w:p>
+                            <w:r>
+                              <w:t xml:space="preserve">Seguir de desarrollando </w:t>
+                            </w:r>
+                            <w:proofErr w:type="spellStart"/>
+                            <w:r>
+                              <w:t>php</w:t>
+                            </w:r>
+                            <w:bookmarkStart w:id="0" w:name="_GoBack"/>
+                            <w:bookmarkEnd w:id="0"/>
+                            <w:proofErr w:type="spellEnd"/>
+                            <w:r>
+                              <w:t>.</w:t>
+                            </w:r>
+                          </w:p>
+                          <w:p/>
                           <w:p/>
                           <w:p/>
                         </w:txbxContent>
@@ -336,23 +355,7 @@
                   <w:txbxContent>
                     <w:p>
                       <w:r>
-                        <w:t>Seguir de</w:t>
-                      </w:r>
-                      <w:r>
-                        <w:t xml:space="preserve"> </w:t>
-                      </w:r>
-                      <w:r>
-                        <w:t>desarrollando.</w:t>
-                      </w:r>
-                    </w:p>
-                    <w:p>
-                      <w:r>
-                        <w:t>Desarrollar B</w:t>
-                      </w:r>
-                      <w:bookmarkStart w:id="1" w:name="_GoBack"/>
-                      <w:bookmarkEnd w:id="1"/>
-                      <w:r>
-                        <w:t>ase datos.</w:t>
+                        <w:t>Desarrollar Base datos.</w:t>
                       </w:r>
                     </w:p>
                     <w:p>
@@ -360,6 +363,22 @@
                         <w:t>Mejorar base datos.</w:t>
                       </w:r>
                     </w:p>
+                    <w:p>
+                      <w:r>
+                        <w:t xml:space="preserve">Seguir de desarrollando </w:t>
+                      </w:r>
+                      <w:proofErr w:type="spellStart"/>
+                      <w:r>
+                        <w:t>php</w:t>
+                      </w:r>
+                      <w:bookmarkStart w:id="1" w:name="_GoBack"/>
+                      <w:bookmarkEnd w:id="1"/>
+                      <w:proofErr w:type="spellEnd"/>
+                      <w:r>
+                        <w:t>.</w:t>
+                      </w:r>
+                    </w:p>
+                    <w:p/>
                     <w:p/>
                     <w:p/>
                   </w:txbxContent>
@@ -422,11 +441,17 @@
                           </w:p>
                           <w:p>
                             <w:r>
+                              <w:rPr>
+                                <w:highlight w:val="yellow"/>
+                              </w:rPr>
                               <w:t>Planteamiento ideas.</w:t>
                             </w:r>
                           </w:p>
                           <w:p>
                             <w:r>
+                              <w:rPr>
+                                <w:highlight w:val="yellow"/>
+                              </w:rPr>
                               <w:t>Copiar código página.</w:t>
                             </w:r>
                           </w:p>
@@ -440,6 +465,9 @@
                           </w:p>
                           <w:p>
                             <w:r>
+                              <w:rPr>
+                                <w:highlight w:val="yellow"/>
+                              </w:rPr>
                               <w:t>Empezar a desarrollar.</w:t>
                             </w:r>
                           </w:p>
@@ -478,11 +506,17 @@
                     </w:p>
                     <w:p>
                       <w:r>
+                        <w:rPr>
+                          <w:highlight w:val="yellow"/>
+                        </w:rPr>
                         <w:t>Planteamiento ideas.</w:t>
                       </w:r>
                     </w:p>
                     <w:p>
                       <w:r>
+                        <w:rPr>
+                          <w:highlight w:val="yellow"/>
+                        </w:rPr>
                         <w:t>Copiar código página.</w:t>
                       </w:r>
                     </w:p>
@@ -496,6 +530,9 @@
                     </w:p>
                     <w:p>
                       <w:r>
+                        <w:rPr>
+                          <w:highlight w:val="yellow"/>
+                        </w:rPr>
                         <w:t>Empezar a desarrollar.</w:t>
                       </w:r>
                     </w:p>

</xml_diff>